<commit_message>
updated resume, tweaked a tweak
</commit_message>
<xml_diff>
--- a/public/docs/andrew-magill-developer-resume.docx
+++ b/public/docs/andrew-magill-developer-resume.docx
@@ -130,7 +130,12 @@
                 <w:rFonts w:ascii="Roboto" w:cs="Roboto" w:eastAsia="Roboto" w:hAnsi="Roboto"/>
                 <w:rtl w:val="0"/>
               </w:rPr>
-              <w:t xml:space="preserve">Results-oriented Full Stack Web Developer with over 17 years of experience developing scalable web solutions. Proven track record of leading high-profile projects for business-critical web properties. Adept at collaborating with cross-functional teams to drive business growth and exceed expectations.</w:t>
+              <w:t xml:space="preserve">Full Stack Developer with over 17 years of experience in engineering scalable web solutions. Proficient in front-end and back-end technologies, I excel at enhancing user experience and optimizing performance. Passionate about innovative web strategies, I thrive in collaborative environments and am committed to delivering high-quality results.</w:t>
+            </w:r>
+            <w:r>
+              <w:rPr>
+                <w:rtl w:val="0"/>
+              </w:rPr>
             </w:r>
           </w:p>
         </w:tc>
@@ -242,7 +247,7 @@
                 <w:color w:val="4c1130"/>
                 <w:rtl w:val="0"/>
               </w:rPr>
-              <w:t xml:space="preserve">WEBSITES</w:t>
+              <w:t xml:space="preserve">WEBSITE</w:t>
             </w:r>
             <w:r>
               <w:rPr>
@@ -572,7 +577,7 @@
                 <w:rFonts w:ascii="Roboto" w:cs="Roboto" w:eastAsia="Roboto" w:hAnsi="Roboto"/>
                 <w:rtl w:val="0"/>
               </w:rPr>
-              <w:t xml:space="preserve">• Contributed significantly to pitching and proposal writing efforts, developing comprehensive technical plans and detailed deliverables that helped secure over millions in new business</w:t>
+              <w:t xml:space="preserve">• Contributed significantly to pitching and proposal writing efforts, developing comprehensive technical plans and detailed deliverables that helped secure new business</w:t>
             </w:r>
           </w:p>
           <w:p>

</xml_diff>

<commit_message>
chore: updated resume and article content
</commit_message>
<xml_diff>
--- a/public/docs/andrew-magill-developer-resume.docx
+++ b/public/docs/andrew-magill-developer-resume.docx
@@ -130,7 +130,7 @@
                 <w:rFonts w:ascii="Roboto" w:cs="Roboto" w:eastAsia="Roboto" w:hAnsi="Roboto"/>
                 <w:rtl w:val="0"/>
               </w:rPr>
-              <w:t xml:space="preserve">Senior Developer with over 17 years of experience in engineering scalable web solutions. Proven ability to provide high quality user experiences and enhance development performance across complex systems. Adept at leveraging both front-end and back-end expertise to drive innovation and deliver exceptional results in team-oriented settings. </w:t>
+              <w:t xml:space="preserve">Senior Full-stack Developer with over 17 years experience building platforms for Healthcare, Beauty, and E-commerce companies. A collaborative professional with a proven ability to elevate engineering quality and enhance customer experiences in complex enterprise systems. Leverages front-end and back-end engineering expertise to innovate and deliver exceptional outcomes in team environments. </w:t>
             </w:r>
             <w:r>
               <w:rPr>
@@ -407,7 +407,7 @@
                 <w:rFonts w:ascii="Roboto Slab" w:cs="Roboto Slab" w:eastAsia="Roboto Slab" w:hAnsi="Roboto Slab"/>
                 <w:rtl w:val="0"/>
               </w:rPr>
-              <w:t xml:space="preserve">Ironsail Pharma </w:t>
+              <w:t xml:space="preserve">Valhalla MSO </w:t>
             </w:r>
             <w:r>
               <w:rPr>
@@ -519,7 +519,51 @@
                 <w:rFonts w:ascii="Roboto" w:cs="Roboto" w:eastAsia="Roboto" w:hAnsi="Roboto"/>
                 <w:rtl w:val="0"/>
               </w:rPr>
-              <w:t xml:space="preserve">• Managed the end-to-end software development lifecycle for multiple high-impact projects simultaneously, ensuring solutions met stringent quality standards and consistent, high-quality service delivery for patients and partners.</w:t>
+              <w:t xml:space="preserve">• Managed the end-to-end software development lifecycle as Lead Developer for multiple high-impact projects simultaneously, including </w:t>
+            </w:r>
+            <w:r>
+              <w:rPr>
+                <w:rFonts w:ascii="Roboto" w:cs="Roboto" w:eastAsia="Roboto" w:hAnsi="Roboto"/>
+                <w:b w:val="1"/>
+                <w:rtl w:val="0"/>
+              </w:rPr>
+              <w:t xml:space="preserve">Valhalla Vitality </w:t>
+            </w:r>
+            <w:r>
+              <w:rPr>
+                <w:rFonts w:ascii="Roboto" w:cs="Roboto" w:eastAsia="Roboto" w:hAnsi="Roboto"/>
+                <w:rtl w:val="0"/>
+              </w:rPr>
+              <w:t xml:space="preserve">and </w:t>
+            </w:r>
+            <w:r>
+              <w:rPr>
+                <w:rFonts w:ascii="Roboto" w:cs="Roboto" w:eastAsia="Roboto" w:hAnsi="Roboto"/>
+                <w:b w:val="1"/>
+                <w:rtl w:val="0"/>
+              </w:rPr>
+              <w:t xml:space="preserve">Ironsail Pharma, </w:t>
+            </w:r>
+            <w:r>
+              <w:rPr>
+                <w:rFonts w:ascii="Roboto" w:cs="Roboto" w:eastAsia="Roboto" w:hAnsi="Roboto"/>
+                <w:rtl w:val="0"/>
+              </w:rPr>
+              <w:t xml:space="preserve">ensuring stringent quality standards and consistent, high-quality service delivery for patients and partners.</w:t>
+            </w:r>
+          </w:p>
+          <w:p>
+            <w:pPr>
+              <w:rPr>
+                <w:rFonts w:ascii="Roboto" w:cs="Roboto" w:eastAsia="Roboto" w:hAnsi="Roboto"/>
+              </w:rPr>
+            </w:pPr>
+            <w:r>
+              <w:rPr>
+                <w:rFonts w:ascii="Roboto" w:cs="Roboto" w:eastAsia="Roboto" w:hAnsi="Roboto"/>
+                <w:rtl w:val="0"/>
+              </w:rPr>
+              <w:t xml:space="preserve">• Established best-practice integration policies and processes, and implemented DevOps CI/CD workflow automations that ensured developer accountability,  consistency and code quality</w:t>
             </w:r>
           </w:p>
           <w:p>
@@ -547,7 +591,7 @@
                 <w:rFonts w:ascii="Roboto" w:cs="Roboto" w:eastAsia="Roboto" w:hAnsi="Roboto"/>
                 <w:rtl w:val="0"/>
               </w:rPr>
-              <w:t xml:space="preserve">• Automated phases of the insurance authorization process within </w:t>
+              <w:t xml:space="preserve">• Automated phases of the prescription and fulfillment process within </w:t>
             </w:r>
             <w:r>
               <w:rPr>
@@ -654,7 +698,7 @@
                 <w:rFonts w:ascii="Roboto" w:cs="Roboto" w:eastAsia="Roboto" w:hAnsi="Roboto"/>
                 <w:rtl w:val="0"/>
               </w:rPr>
-              <w:t xml:space="preserve">• Spearheaded the development and implementation of a cutting-edge email marketing automation platform using Salesforce Marketing Cloud, resulting in a 39% increase in customer engagement and a 25% boost in lead generation</w:t>
+              <w:t xml:space="preserve">• Spearheaded the implementation of a cutting-edge email marketing automation platform using Salesforce Marketing Cloud, resulting in a 39% increase in customer engagement and a 25% boost in lead generation</w:t>
             </w:r>
           </w:p>
           <w:p>
@@ -790,20 +834,6 @@
                 <w:rtl w:val="0"/>
               </w:rPr>
               <w:t xml:space="preserve">• Contributed significantly to pitching and proposal writing efforts, developing comprehensive technical plans and detailed deliverables that helped secure new business</w:t>
-            </w:r>
-          </w:p>
-          <w:p>
-            <w:pPr>
-              <w:rPr>
-                <w:rFonts w:ascii="Roboto" w:cs="Roboto" w:eastAsia="Roboto" w:hAnsi="Roboto"/>
-              </w:rPr>
-            </w:pPr>
-            <w:r>
-              <w:rPr>
-                <w:rFonts w:ascii="Roboto" w:cs="Roboto" w:eastAsia="Roboto" w:hAnsi="Roboto"/>
-                <w:rtl w:val="0"/>
-              </w:rPr>
-              <w:t xml:space="preserve">• Established and implemented best-practice integration policies and processes, improving developer consistency and code quality</w:t>
             </w:r>
           </w:p>
           <w:p>
@@ -1634,7 +1664,7 @@
                 <w:rFonts w:ascii="Roboto" w:cs="Roboto" w:eastAsia="Roboto" w:hAnsi="Roboto"/>
                 <w:rtl w:val="0"/>
               </w:rPr>
-              <w:t xml:space="preserve">Version Control (Git), API Integration, Performance Optimization, eCommerce Integration, Test-Driven Development (TDD), Agile/Scrum Methodology, Project Management, Technical Writing &amp; Documentation, SEO, Accessibility (a11y) </w:t>
+              <w:t xml:space="preserve">Version Control (Git), API Integration, Performance Optimization, eCommerce Integration, Microservices Containerization, Test-Driven Development (TDD), Agile/Scrum Methodology, Project Management, Technical Writing &amp; Documentation, SEO, Accessibility (a11y) </w:t>
             </w:r>
           </w:p>
           <w:p>
@@ -1722,7 +1752,7 @@
                 <w:rFonts w:ascii="Roboto" w:cs="Roboto" w:eastAsia="Roboto" w:hAnsi="Roboto"/>
                 <w:rtl w:val="0"/>
               </w:rPr>
-              <w:t xml:space="preserve">HTML5, JavaScript, ES6, Typescript, Node.js, React.js, Next.js, PHP, MySQL, SASS, PostCSS, Git, NPM, Composer, Yarn, Bootstrap, TailwindCSS</w:t>
+              <w:t xml:space="preserve">HTML5, JavaScript, ES6, Typescript, Node.js, React.js, Next.js, PHP, SQL, SASS, PostCSS, Git, NPM, Composer, Yarn, Bootstrap, TailwindCSS</w:t>
             </w:r>
           </w:p>
           <w:p>
@@ -1746,7 +1776,7 @@
                 <w:rFonts w:ascii="Roboto" w:cs="Roboto" w:eastAsia="Roboto" w:hAnsi="Roboto"/>
                 <w:rtl w:val="0"/>
               </w:rPr>
-              <w:t xml:space="preserve">Vue.js, Svelte, Tanstack, Python, Ruby on Rails, Laravel, Symphony, ASP.net (C#), GraphQL, Material UI</w:t>
+              <w:t xml:space="preserve">Vue.js, Svelte, Tanstack, Python, Ruby on Rails, Laravel, Symphony, ASP.net (C#), Redis, GraphQL, Linux</w:t>
             </w:r>
           </w:p>
           <w:p>
@@ -1868,7 +1898,7 @@
                 <w:rFonts w:ascii="Roboto" w:cs="Roboto" w:eastAsia="Roboto" w:hAnsi="Roboto"/>
                 <w:rtl w:val="0"/>
               </w:rPr>
-              <w:t xml:space="preserve">AWS, Azure, GCP, GTM, Git, BitBucket, Jira, Trello, Confluence, Figma, Adobe CC, Salesforce, Adobe Marketing Cloud, Hubspot, Apache, NGINX, IIS, Express, Vercel, Digital Ocean</w:t>
+              <w:t xml:space="preserve">AWS, Azure, Google Cloud, Docker, GTM, Git, BitBucket, Jira, Trello, Confluence, Figma, Adobe CC, Salesforce, Adobe Marketing Cloud, Hubspot, Apache, NGINX, IIS, Express, Vercel, Digital Ocean</w:t>
             </w:r>
             <w:r>
               <w:rPr>

</xml_diff>

<commit_message>
chore: updated resume, again
</commit_message>
<xml_diff>
--- a/public/docs/andrew-magill-developer-resume.docx
+++ b/public/docs/andrew-magill-developer-resume.docx
@@ -737,6 +737,70 @@
             </w:pPr>
             <w:r>
               <w:rPr>
+                <w:rtl w:val="0"/>
+              </w:rPr>
+            </w:r>
+          </w:p>
+          <w:p>
+            <w:pPr>
+              <w:rPr>
+                <w:rFonts w:ascii="Roboto Slab" w:cs="Roboto Slab" w:eastAsia="Roboto Slab" w:hAnsi="Roboto Slab"/>
+                <w:color w:val="000000"/>
+                <w:sz w:val="20"/>
+                <w:szCs w:val="20"/>
+              </w:rPr>
+            </w:pPr>
+            <w:r>
+              <w:rPr>
+                <w:rFonts w:ascii="Roboto Slab" w:cs="Roboto Slab" w:eastAsia="Roboto Slab" w:hAnsi="Roboto Slab"/>
+                <w:b w:val="1"/>
+                <w:color w:val="000000"/>
+                <w:sz w:val="22"/>
+                <w:szCs w:val="22"/>
+                <w:rtl w:val="0"/>
+              </w:rPr>
+              <w:t xml:space="preserve">Prehealth</w:t>
+            </w:r>
+            <w:r>
+              <w:rPr>
+                <w:rFonts w:ascii="Roboto Slab" w:cs="Roboto Slab" w:eastAsia="Roboto Slab" w:hAnsi="Roboto Slab"/>
+                <w:color w:val="000000"/>
+                <w:sz w:val="22"/>
+                <w:szCs w:val="22"/>
+                <w:rtl w:val="0"/>
+              </w:rPr>
+              <w:t xml:space="preserve"> — </w:t>
+            </w:r>
+            <w:r>
+              <w:rPr>
+                <w:rFonts w:ascii="Roboto Slab" w:cs="Roboto Slab" w:eastAsia="Roboto Slab" w:hAnsi="Roboto Slab"/>
+                <w:i w:val="1"/>
+                <w:color w:val="000000"/>
+                <w:sz w:val="22"/>
+                <w:szCs w:val="22"/>
+                <w:rtl w:val="0"/>
+              </w:rPr>
+              <w:t xml:space="preserve">Lead Developer </w:t>
+            </w:r>
+            <w:r>
+              <w:rPr>
+                <w:rFonts w:ascii="Roboto Slab" w:cs="Roboto Slab" w:eastAsia="Roboto Slab" w:hAnsi="Roboto Slab"/>
+                <w:color w:val="000000"/>
+                <w:sz w:val="20"/>
+                <w:szCs w:val="20"/>
+                <w:rtl w:val="0"/>
+              </w:rPr>
+              <w:t xml:space="preserve">(continued)</w:t>
+            </w:r>
+          </w:p>
+          <w:p>
+            <w:pPr>
+              <w:rPr>
+                <w:rFonts w:ascii="Roboto" w:cs="Roboto" w:eastAsia="Roboto" w:hAnsi="Roboto"/>
+              </w:rPr>
+            </w:pPr>
+            <w:r>
+              <w:rPr>
                 <w:rFonts w:ascii="Roboto" w:cs="Roboto" w:eastAsia="Roboto" w:hAnsi="Roboto"/>
                 <w:rtl w:val="0"/>
               </w:rPr>
@@ -819,21 +883,51 @@
                 <w:rFonts w:ascii="Roboto" w:cs="Roboto" w:eastAsia="Roboto" w:hAnsi="Roboto"/>
                 <w:rtl w:val="0"/>
               </w:rPr>
-              <w:t xml:space="preserve">• Led the technical planning, architecture design, and implementation of high-profile pharmaceutical website launches</w:t>
-            </w:r>
-          </w:p>
-          <w:p>
-            <w:pPr>
-              <w:rPr>
-                <w:rFonts w:ascii="Roboto" w:cs="Roboto" w:eastAsia="Roboto" w:hAnsi="Roboto"/>
-              </w:rPr>
-            </w:pPr>
-            <w:r>
-              <w:rPr>
-                <w:rFonts w:ascii="Roboto" w:cs="Roboto" w:eastAsia="Roboto" w:hAnsi="Roboto"/>
-                <w:rtl w:val="0"/>
-              </w:rPr>
-              <w:t xml:space="preserve">• Contributed significantly to pitching and proposal writing efforts, developing comprehensive technical plans and detailed deliverables that helped secure new business</w:t>
+              <w:t xml:space="preserve">• Served as lead developer for multiple high-profile pharmaceutical product launches, such as </w:t>
+            </w:r>
+            <w:r>
+              <w:rPr>
+                <w:rFonts w:ascii="Roboto" w:cs="Roboto" w:eastAsia="Roboto" w:hAnsi="Roboto"/>
+                <w:b w:val="1"/>
+                <w:rtl w:val="0"/>
+              </w:rPr>
+              <w:t xml:space="preserve">Oxlumo </w:t>
+            </w:r>
+            <w:r>
+              <w:rPr>
+                <w:rFonts w:ascii="Roboto" w:cs="Roboto" w:eastAsia="Roboto" w:hAnsi="Roboto"/>
+                <w:rtl w:val="0"/>
+              </w:rPr>
+              <w:t xml:space="preserve">and </w:t>
+            </w:r>
+            <w:r>
+              <w:rPr>
+                <w:rFonts w:ascii="Roboto" w:cs="Roboto" w:eastAsia="Roboto" w:hAnsi="Roboto"/>
+                <w:b w:val="1"/>
+                <w:rtl w:val="0"/>
+              </w:rPr>
+              <w:t xml:space="preserve">Trudhesa</w:t>
+            </w:r>
+            <w:r>
+              <w:rPr>
+                <w:rFonts w:ascii="Roboto" w:cs="Roboto" w:eastAsia="Roboto" w:hAnsi="Roboto"/>
+                <w:rtl w:val="0"/>
+              </w:rPr>
+              <w:t xml:space="preserve">, for all phases of the development lifecycle, technical planning, architecture design, implementation, and testing. </w:t>
+            </w:r>
+          </w:p>
+          <w:p>
+            <w:pPr>
+              <w:rPr>
+                <w:rFonts w:ascii="Roboto" w:cs="Roboto" w:eastAsia="Roboto" w:hAnsi="Roboto"/>
+              </w:rPr>
+            </w:pPr>
+            <w:r>
+              <w:rPr>
+                <w:rFonts w:ascii="Roboto" w:cs="Roboto" w:eastAsia="Roboto" w:hAnsi="Roboto"/>
+                <w:rtl w:val="0"/>
+              </w:rPr>
+              <w:t xml:space="preserve">• Contributed significantly to pitching and proposal writing efforts, developing comprehensive technical plans and detailed deliverables that helped secure multiple six figure, new business contracts</w:t>
             </w:r>
           </w:p>
           <w:p>
@@ -849,7 +943,37 @@
                 <w:rFonts w:ascii="Roboto" w:cs="Roboto" w:eastAsia="Roboto" w:hAnsi="Roboto"/>
                 <w:rtl w:val="0"/>
               </w:rPr>
-              <w:t xml:space="preserve">• Implemented robust security measures, ensuring HIPAA compliance with end-to-end encryption, access controls, and regular security audits, safeguarding sensitive patient data across platforms</w:t>
+              <w:t xml:space="preserve">• Implemented robust security measures, such as </w:t>
+            </w:r>
+            <w:r>
+              <w:rPr>
+                <w:rFonts w:ascii="Roboto" w:cs="Roboto" w:eastAsia="Roboto" w:hAnsi="Roboto"/>
+                <w:b w:val="1"/>
+                <w:rtl w:val="0"/>
+              </w:rPr>
+              <w:t xml:space="preserve">SOC2 </w:t>
+            </w:r>
+            <w:r>
+              <w:rPr>
+                <w:rFonts w:ascii="Roboto" w:cs="Roboto" w:eastAsia="Roboto" w:hAnsi="Roboto"/>
+                <w:rtl w:val="0"/>
+              </w:rPr>
+              <w:t xml:space="preserve">and </w:t>
+            </w:r>
+            <w:r>
+              <w:rPr>
+                <w:rFonts w:ascii="Roboto" w:cs="Roboto" w:eastAsia="Roboto" w:hAnsi="Roboto"/>
+                <w:b w:val="1"/>
+                <w:rtl w:val="0"/>
+              </w:rPr>
+              <w:t xml:space="preserve">PCI DSS</w:t>
+            </w:r>
+            <w:r>
+              <w:rPr>
+                <w:rFonts w:ascii="Roboto" w:cs="Roboto" w:eastAsia="Roboto" w:hAnsi="Roboto"/>
+                <w:rtl w:val="0"/>
+              </w:rPr>
+              <w:t xml:space="preserve">, ensuring HIPAA compliance with end-to-end encryption, access controls, and regular security audits, safeguarding sensitive patient data across platforms</w:t>
             </w:r>
             <w:r>
               <w:rPr>

</xml_diff>

<commit_message>
chore: updated resume, yet again
</commit_message>
<xml_diff>
--- a/public/docs/andrew-magill-developer-resume.docx
+++ b/public/docs/andrew-magill-developer-resume.docx
@@ -446,7 +446,14 @@
                 <w:rFonts w:ascii="Roboto" w:cs="Roboto" w:eastAsia="Roboto" w:hAnsi="Roboto"/>
                 <w:rtl w:val="0"/>
               </w:rPr>
-              <w:t xml:space="preserve">July 2024 - May 2025 —  New York City / Remote</w:t>
+              <w:t xml:space="preserve">December </w:t>
+            </w:r>
+            <w:r>
+              <w:rPr>
+                <w:rFonts w:ascii="Roboto" w:cs="Roboto" w:eastAsia="Roboto" w:hAnsi="Roboto"/>
+                <w:rtl w:val="0"/>
+              </w:rPr>
+              <w:t xml:space="preserve">2024 - May 2025 —  New York City / Remote</w:t>
             </w:r>
           </w:p>
           <w:p>

</xml_diff>

<commit_message>
chore: updated resume, one too many times
</commit_message>
<xml_diff>
--- a/public/docs/andrew-magill-developer-resume.docx
+++ b/public/docs/andrew-magill-developer-resume.docx
@@ -512,7 +512,7 @@
                 <w:rFonts w:ascii="Roboto" w:cs="Roboto" w:eastAsia="Roboto" w:hAnsi="Roboto"/>
                 <w:rtl w:val="0"/>
               </w:rPr>
-              <w:t xml:space="preserve">, with a dedicated focus on elevating the digital experience for patients, pharmacies, and healthcare providers.</w:t>
+              <w:t xml:space="preserve">, with a dedicated focus on elevating the TypeScript/React based interface for patients, pharmacies, and healthcare providers.</w:t>
             </w:r>
           </w:p>
           <w:p>
@@ -734,18 +734,6 @@
                 <w:rtl w:val="0"/>
               </w:rPr>
               <w:t xml:space="preserve">• Led initiatives to ensure GDPR and CCPA compliance in online marketing practices using OneTrust and GTM consent management solutions</w:t>
-            </w:r>
-          </w:p>
-          <w:p>
-            <w:pPr>
-              <w:rPr>
-                <w:rFonts w:ascii="Roboto" w:cs="Roboto" w:eastAsia="Roboto" w:hAnsi="Roboto"/>
-              </w:rPr>
-            </w:pPr>
-            <w:r>
-              <w:rPr>
-                <w:rtl w:val="0"/>
-              </w:rPr>
             </w:r>
           </w:p>
           <w:p>
@@ -999,26 +987,12 @@
                 <w:rFonts w:ascii="Roboto" w:cs="Roboto" w:eastAsia="Roboto" w:hAnsi="Roboto"/>
                 <w:rtl w:val="0"/>
               </w:rPr>
-              <w:t xml:space="preserve">• Pioneered the adoption of agile methodologies, automated testing, and CI/CD pipelines using Jenkins and BitBucket, reducing deployment errors and release timelines</w:t>
-            </w:r>
-            <w:r>
-              <w:rPr>
-                <w:rtl w:val="0"/>
-              </w:rPr>
-            </w:r>
-          </w:p>
-          <w:p>
-            <w:pPr>
-              <w:rPr>
-                <w:rFonts w:ascii="Roboto" w:cs="Roboto" w:eastAsia="Roboto" w:hAnsi="Roboto"/>
-              </w:rPr>
-            </w:pPr>
-            <w:r>
-              <w:rPr>
-                <w:rFonts w:ascii="Roboto" w:cs="Roboto" w:eastAsia="Roboto" w:hAnsi="Roboto"/>
-                <w:rtl w:val="0"/>
-              </w:rPr>
-              <w:t xml:space="preserve">• Conducted regular code reviews and performance audits, identifying and resolving potential issues before they impacted production environments</w:t>
+              <w:t xml:space="preserve">• Pioneered the adoption of agile methodologies, automated testing, and CI/CD pipelines using, such as Github Actions or BitBucket Pipelines, reducing deployment errors and release timelines</w:t>
+            </w:r>
+            <w:r>
+              <w:rPr>
+                <w:rtl w:val="0"/>
+              </w:rPr>
             </w:r>
           </w:p>
           <w:p>
@@ -1270,21 +1244,21 @@
                 <w:rFonts w:ascii="Roboto" w:cs="Roboto" w:eastAsia="Roboto" w:hAnsi="Roboto"/>
                 <w:rtl w:val="0"/>
               </w:rPr>
-              <w:t xml:space="preserve">• Designed and developed websites and custom web applications, significantly increasing client online presence.</w:t>
-            </w:r>
-          </w:p>
-          <w:p>
-            <w:pPr>
-              <w:rPr>
-                <w:rFonts w:ascii="Roboto" w:cs="Roboto" w:eastAsia="Roboto" w:hAnsi="Roboto"/>
-              </w:rPr>
-            </w:pPr>
-            <w:r>
-              <w:rPr>
-                <w:rFonts w:ascii="Roboto" w:cs="Roboto" w:eastAsia="Roboto" w:hAnsi="Roboto"/>
-                <w:rtl w:val="0"/>
-              </w:rPr>
-              <w:t xml:space="preserve">• Crafted brand identities and logos for SMBs, enhancing brand recognition and marketability.</w:t>
+              <w:t xml:space="preserve">• Designed and developed websites and custom web applications, with a focus on customer outreach, increasing the performance of clients’ online presence.</w:t>
+            </w:r>
+          </w:p>
+          <w:p>
+            <w:pPr>
+              <w:rPr>
+                <w:rFonts w:ascii="Roboto" w:cs="Roboto" w:eastAsia="Roboto" w:hAnsi="Roboto"/>
+              </w:rPr>
+            </w:pPr>
+            <w:r>
+              <w:rPr>
+                <w:rFonts w:ascii="Roboto" w:cs="Roboto" w:eastAsia="Roboto" w:hAnsi="Roboto"/>
+                <w:rtl w:val="0"/>
+              </w:rPr>
+              <w:t xml:space="preserve">• Crafted brand identities and logos for startups and SMBs, enhancing brand recognition and marketability.</w:t>
             </w:r>
           </w:p>
           <w:p>
@@ -1432,35 +1406,50 @@
                 <w:rFonts w:ascii="Roboto" w:cs="Roboto" w:eastAsia="Roboto" w:hAnsi="Roboto"/>
                 <w:rtl w:val="0"/>
               </w:rPr>
-              <w:t xml:space="preserve">• Supported global online marketing and e-commerce operations, leading to a global expansion to over 80 international markets</w:t>
-            </w:r>
-          </w:p>
-          <w:p>
-            <w:pPr>
-              <w:rPr>
-                <w:rFonts w:ascii="Roboto" w:cs="Roboto" w:eastAsia="Roboto" w:hAnsi="Roboto"/>
-              </w:rPr>
-            </w:pPr>
-            <w:r>
-              <w:rPr>
-                <w:rFonts w:ascii="Roboto" w:cs="Roboto" w:eastAsia="Roboto" w:hAnsi="Roboto"/>
-                <w:rtl w:val="0"/>
-              </w:rPr>
-              <w:t xml:space="preserve">• Extended custom CMS capabilities, enhancing marketing operations, user engagement and retention.</w:t>
-            </w:r>
-          </w:p>
-          <w:p>
-            <w:pPr>
-              <w:rPr>
-                <w:rFonts w:ascii="Roboto" w:cs="Roboto" w:eastAsia="Roboto" w:hAnsi="Roboto"/>
-              </w:rPr>
-            </w:pPr>
-            <w:r>
-              <w:rPr>
-                <w:rFonts w:ascii="Roboto" w:cs="Roboto" w:eastAsia="Roboto" w:hAnsi="Roboto"/>
-                <w:rtl w:val="0"/>
-              </w:rPr>
-              <w:t xml:space="preserve">• Deployed brand-wide UI redesign projects, improving conversion rate and usability.</w:t>
+              <w:t xml:space="preserve">• Supported global online marketing and e-commerce operation with frontend development, UI implementation skills, and coordinated efforts for a global expansion to over 80 international markets</w:t>
+            </w:r>
+          </w:p>
+          <w:p>
+            <w:pPr>
+              <w:rPr>
+                <w:rFonts w:ascii="Roboto" w:cs="Roboto" w:eastAsia="Roboto" w:hAnsi="Roboto"/>
+              </w:rPr>
+            </w:pPr>
+            <w:r>
+              <w:rPr>
+                <w:rFonts w:ascii="Roboto" w:cs="Roboto" w:eastAsia="Roboto" w:hAnsi="Roboto"/>
+                <w:rtl w:val="0"/>
+              </w:rPr>
+              <w:t xml:space="preserve">• Extended the CMS and ecommerce capabilities of the custom in-house  </w:t>
+            </w:r>
+            <w:r>
+              <w:rPr>
+                <w:rFonts w:ascii="Roboto" w:cs="Roboto" w:eastAsia="Roboto" w:hAnsi="Roboto"/>
+                <w:b w:val="1"/>
+                <w:rtl w:val="0"/>
+              </w:rPr>
+              <w:t xml:space="preserve">ASP.NET Core C#</w:t>
+            </w:r>
+            <w:r>
+              <w:rPr>
+                <w:rFonts w:ascii="Roboto" w:cs="Roboto" w:eastAsia="Roboto" w:hAnsi="Roboto"/>
+                <w:rtl w:val="0"/>
+              </w:rPr>
+              <w:t xml:space="preserve"> platform, enhancing marketing operations, analytics and customer reporting capabilities, and new design and layout implementations.</w:t>
+            </w:r>
+          </w:p>
+          <w:p>
+            <w:pPr>
+              <w:rPr>
+                <w:rFonts w:ascii="Roboto" w:cs="Roboto" w:eastAsia="Roboto" w:hAnsi="Roboto"/>
+              </w:rPr>
+            </w:pPr>
+            <w:r>
+              <w:rPr>
+                <w:rFonts w:ascii="Roboto" w:cs="Roboto" w:eastAsia="Roboto" w:hAnsi="Roboto"/>
+                <w:rtl w:val="0"/>
+              </w:rPr>
+              <w:t xml:space="preserve">• Deployed brand-wide UI redesign projects, enhancing onsite customer experiences, user engagement and retention.</w:t>
             </w:r>
           </w:p>
           <w:p>
@@ -1527,35 +1516,65 @@
                 <w:rFonts w:ascii="Roboto" w:cs="Roboto" w:eastAsia="Roboto" w:hAnsi="Roboto"/>
                 <w:rtl w:val="0"/>
               </w:rPr>
-              <w:t xml:space="preserve">• Expanded global eCommerce operations, significantly increasing market reach and sales volume.</w:t>
-            </w:r>
-          </w:p>
-          <w:p>
-            <w:pPr>
-              <w:rPr>
-                <w:rFonts w:ascii="Roboto" w:cs="Roboto" w:eastAsia="Roboto" w:hAnsi="Roboto"/>
-              </w:rPr>
-            </w:pPr>
-            <w:r>
-              <w:rPr>
-                <w:rFonts w:ascii="Roboto" w:cs="Roboto" w:eastAsia="Roboto" w:hAnsi="Roboto"/>
-                <w:rtl w:val="0"/>
-              </w:rPr>
-              <w:t xml:space="preserve">• Implemented marketing campaigns and content pages, driving higher engagement and conversion rates.</w:t>
-            </w:r>
-          </w:p>
-          <w:p>
-            <w:pPr>
-              <w:rPr>
-                <w:rFonts w:ascii="Roboto" w:cs="Roboto" w:eastAsia="Roboto" w:hAnsi="Roboto"/>
-              </w:rPr>
-            </w:pPr>
-            <w:r>
-              <w:rPr>
-                <w:rFonts w:ascii="Roboto" w:cs="Roboto" w:eastAsia="Roboto" w:hAnsi="Roboto"/>
-                <w:rtl w:val="0"/>
-              </w:rPr>
-              <w:t xml:space="preserve">• Maintained product data and taxonomy for multiple brands, ensuring accurate online catalogs.</w:t>
+              <w:t xml:space="preserve">• Expanded global eCommerce operations, significantly increasing market reach and sales volume through new content integration, and feature development.</w:t>
+            </w:r>
+          </w:p>
+          <w:p>
+            <w:pPr>
+              <w:rPr>
+                <w:rFonts w:ascii="Roboto" w:cs="Roboto" w:eastAsia="Roboto" w:hAnsi="Roboto"/>
+              </w:rPr>
+            </w:pPr>
+            <w:r>
+              <w:rPr>
+                <w:rFonts w:ascii="Roboto" w:cs="Roboto" w:eastAsia="Roboto" w:hAnsi="Roboto"/>
+                <w:rtl w:val="0"/>
+              </w:rPr>
+              <w:t xml:space="preserve">• Implemented marketing campaigns and content pages, driving higher engagement and conversion rates, including custom scripting with </w:t>
+            </w:r>
+            <w:r>
+              <w:rPr>
+                <w:rFonts w:ascii="Roboto" w:cs="Roboto" w:eastAsia="Roboto" w:hAnsi="Roboto"/>
+                <w:b w:val="1"/>
+                <w:rtl w:val="0"/>
+              </w:rPr>
+              <w:t xml:space="preserve">JavaScript</w:t>
+            </w:r>
+            <w:r>
+              <w:rPr>
+                <w:rFonts w:ascii="Roboto" w:cs="Roboto" w:eastAsia="Roboto" w:hAnsi="Roboto"/>
+                <w:rtl w:val="0"/>
+              </w:rPr>
+              <w:t xml:space="preserve">.</w:t>
+            </w:r>
+          </w:p>
+          <w:p>
+            <w:pPr>
+              <w:rPr>
+                <w:rFonts w:ascii="Roboto" w:cs="Roboto" w:eastAsia="Roboto" w:hAnsi="Roboto"/>
+              </w:rPr>
+            </w:pPr>
+            <w:r>
+              <w:rPr>
+                <w:rFonts w:ascii="Roboto" w:cs="Roboto" w:eastAsia="Roboto" w:hAnsi="Roboto"/>
+                <w:rtl w:val="0"/>
+              </w:rPr>
+              <w:t xml:space="preserve">• Maintained product data and taxonomy for multiple brands, ensuring accurate online catalogs and optimizing data structures for </w:t>
+            </w:r>
+            <w:r>
+              <w:rPr>
+                <w:rFonts w:ascii="Roboto" w:cs="Roboto" w:eastAsia="Roboto" w:hAnsi="Roboto"/>
+                <w:b w:val="1"/>
+                <w:rtl w:val="0"/>
+              </w:rPr>
+              <w:t xml:space="preserve">ASP.NET Core C#</w:t>
+            </w:r>
+            <w:r>
+              <w:rPr>
+                <w:rFonts w:ascii="Roboto" w:cs="Roboto" w:eastAsia="Roboto" w:hAnsi="Roboto"/>
+                <w:rtl w:val="0"/>
+              </w:rPr>
+              <w:t xml:space="preserve"> driven platforms.</w:t>
             </w:r>
           </w:p>
           <w:p>

</xml_diff>

<commit_message>
chore: updated resume content
</commit_message>
<xml_diff>
--- a/public/docs/andrew-magill-developer-resume.docx
+++ b/public/docs/andrew-magill-developer-resume.docx
@@ -512,7 +512,22 @@
                 <w:rFonts w:ascii="Roboto" w:cs="Roboto" w:eastAsia="Roboto" w:hAnsi="Roboto"/>
                 <w:rtl w:val="0"/>
               </w:rPr>
-              <w:t xml:space="preserve">, with a dedicated focus on elevating the TypeScript/React based interface for patients, pharmacies, and healthcare providers.</w:t>
+              <w:t xml:space="preserve">, with a dedicated focus on elevating the </w:t>
+            </w:r>
+            <w:r>
+              <w:rPr>
+                <w:rFonts w:ascii="Roboto" w:cs="Roboto" w:eastAsia="Roboto" w:hAnsi="Roboto"/>
+                <w:b w:val="1"/>
+                <w:rtl w:val="0"/>
+              </w:rPr>
+              <w:t xml:space="preserve">TypeScript</w:t>
+            </w:r>
+            <w:r>
+              <w:rPr>
+                <w:rFonts w:ascii="Roboto" w:cs="Roboto" w:eastAsia="Roboto" w:hAnsi="Roboto"/>
+                <w:rtl w:val="0"/>
+              </w:rPr>
+              <w:t xml:space="preserve">/React based interface for patients, pharmacies, and healthcare providers.</w:t>
             </w:r>
           </w:p>
           <w:p>
@@ -584,7 +599,22 @@
                 <w:rFonts w:ascii="Roboto" w:cs="Roboto" w:eastAsia="Roboto" w:hAnsi="Roboto"/>
                 <w:rtl w:val="0"/>
               </w:rPr>
-              <w:t xml:space="preserve">• Utilized expertise in Python, PHP, TypeScript and Node.JS to build secure applications that formed the backbone of improved healthcare interactions and processes.</w:t>
+              <w:t xml:space="preserve">• Utilized expertise in React, </w:t>
+            </w:r>
+            <w:r>
+              <w:rPr>
+                <w:rFonts w:ascii="Roboto" w:cs="Roboto" w:eastAsia="Roboto" w:hAnsi="Roboto"/>
+                <w:b w:val="1"/>
+                <w:rtl w:val="0"/>
+              </w:rPr>
+              <w:t xml:space="preserve">TypeScript</w:t>
+            </w:r>
+            <w:r>
+              <w:rPr>
+                <w:rFonts w:ascii="Roboto" w:cs="Roboto" w:eastAsia="Roboto" w:hAnsi="Roboto"/>
+                <w:rtl w:val="0"/>
+              </w:rPr>
+              <w:t xml:space="preserve">, JavaScript, Node.JS and PHP to build secure applications that formed the backbone of improved healthcare interactions and processes.</w:t>
             </w:r>
           </w:p>
           <w:p>
@@ -733,7 +763,22 @@
                 <w:rFonts w:ascii="Roboto" w:cs="Roboto" w:eastAsia="Roboto" w:hAnsi="Roboto"/>
                 <w:rtl w:val="0"/>
               </w:rPr>
-              <w:t xml:space="preserve">• Led initiatives to ensure GDPR and CCPA compliance in online marketing practices using OneTrust and GTM consent management solutions</w:t>
+              <w:t xml:space="preserve">• Led initiatives to ensure GDPR and CCPA compliance in online marketing practices using OneTrust and GTM consent management solutions, optimizing data flows and storage within </w:t>
+            </w:r>
+            <w:r>
+              <w:rPr>
+                <w:rFonts w:ascii="Roboto" w:cs="Roboto" w:eastAsia="Roboto" w:hAnsi="Roboto"/>
+                <w:b w:val="1"/>
+                <w:rtl w:val="0"/>
+              </w:rPr>
+              <w:t xml:space="preserve">AWS, Azure, GCP,</w:t>
+            </w:r>
+            <w:r>
+              <w:rPr>
+                <w:rFonts w:ascii="Roboto" w:cs="Roboto" w:eastAsia="Roboto" w:hAnsi="Roboto"/>
+                <w:rtl w:val="0"/>
+              </w:rPr>
+              <w:t xml:space="preserve"> and other cloud services.</w:t>
             </w:r>
           </w:p>
           <w:p>
@@ -1449,7 +1494,22 @@
                 <w:rFonts w:ascii="Roboto" w:cs="Roboto" w:eastAsia="Roboto" w:hAnsi="Roboto"/>
                 <w:rtl w:val="0"/>
               </w:rPr>
-              <w:t xml:space="preserve">• Deployed brand-wide UI redesign projects, enhancing onsite customer experiences, user engagement and retention.</w:t>
+              <w:t xml:space="preserve">• Deployed brand-wide UI redesign projects, enhancing onsite customer experiences, user engagement, and retention, with deployments managed across </w:t>
+            </w:r>
+            <w:r>
+              <w:rPr>
+                <w:rFonts w:ascii="Roboto" w:cs="Roboto" w:eastAsia="Roboto" w:hAnsi="Roboto"/>
+                <w:b w:val="1"/>
+                <w:rtl w:val="0"/>
+              </w:rPr>
+              <w:t xml:space="preserve">AWS cloud services</w:t>
+            </w:r>
+            <w:r>
+              <w:rPr>
+                <w:rFonts w:ascii="Roboto" w:cs="Roboto" w:eastAsia="Roboto" w:hAnsi="Roboto"/>
+                <w:rtl w:val="0"/>
+              </w:rPr>
+              <w:t xml:space="preserve">.</w:t>
             </w:r>
           </w:p>
           <w:p>
@@ -1902,7 +1962,22 @@
                 <w:rFonts w:ascii="Roboto" w:cs="Roboto" w:eastAsia="Roboto" w:hAnsi="Roboto"/>
                 <w:rtl w:val="0"/>
               </w:rPr>
-              <w:t xml:space="preserve">HTML5, JavaScript, ES6, Typescript, Node.js, React.js, Next.js, PHP, SQL, SASS, PostCSS, Git, NPM, Composer, Yarn, Bootstrap, TailwindCSS</w:t>
+              <w:t xml:space="preserve">Typescript, JavaScript, ES6, Node.js, React.js, Next.js, </w:t>
+            </w:r>
+            <w:r>
+              <w:rPr>
+                <w:rFonts w:ascii="Roboto" w:cs="Roboto" w:eastAsia="Roboto" w:hAnsi="Roboto"/>
+                <w:b w:val="1"/>
+                <w:rtl w:val="0"/>
+              </w:rPr>
+              <w:t xml:space="preserve"> </w:t>
+            </w:r>
+            <w:r>
+              <w:rPr>
+                <w:rFonts w:ascii="Roboto" w:cs="Roboto" w:eastAsia="Roboto" w:hAnsi="Roboto"/>
+                <w:rtl w:val="0"/>
+              </w:rPr>
+              <w:t xml:space="preserve">HTML5, CSS3, SASS, PHP,  SQL, Git, NPM, Composer, Yarn, Bootstrap, TailwindCSS</w:t>
             </w:r>
           </w:p>
           <w:p>
@@ -1919,14 +1994,14 @@
                 <w:b w:val="1"/>
                 <w:rtl w:val="0"/>
               </w:rPr>
-              <w:t xml:space="preserve">Familiar: </w:t>
-            </w:r>
-            <w:r>
-              <w:rPr>
-                <w:rFonts w:ascii="Roboto" w:cs="Roboto" w:eastAsia="Roboto" w:hAnsi="Roboto"/>
-                <w:rtl w:val="0"/>
-              </w:rPr>
-              <w:t xml:space="preserve">Vue.js, Svelte, Tanstack, Python, Ruby on Rails, Laravel, Symphony, ASP.net (C#), Redis, GraphQL, Linux</w:t>
+              <w:t xml:space="preserve">Familiarity: </w:t>
+            </w:r>
+            <w:r>
+              <w:rPr>
+                <w:rFonts w:ascii="Roboto" w:cs="Roboto" w:eastAsia="Roboto" w:hAnsi="Roboto"/>
+                <w:rtl w:val="0"/>
+              </w:rPr>
+              <w:t xml:space="preserve">Vue.js, SvelteKit, TanStack, Python, Ruby on Rails, Laravel, Symphony, ASP.net (C#), Redis, GraphQL, Linux</w:t>
             </w:r>
           </w:p>
           <w:p>
@@ -2231,7 +2306,7 @@
     <w:name w:val="normal"/>
   </w:style>
   <w:style w:type="table" w:styleId="TableNormal" w:default="1">
-    <w:name w:val="Table Normal"/>
+    <w:name w:val="TableNormal"/>
   </w:style>
   <w:style w:type="paragraph" w:styleId="Heading1">
     <w:name w:val="heading 1"/>

</xml_diff>